<commit_message>
Updated FireHydrant bullet points
</commit_message>
<xml_diff>
--- a/public/downloads/Mark Starkman Resume 2021.docx
+++ b/public/downloads/Mark Starkman Resume 2021.docx
@@ -265,6 +265,14 @@
                 <w:sz w:val="28"/>
                 <w:szCs w:val="28"/>
               </w:rPr>
+              <w:t xml:space="preserve">Senior Software Engineer / </w:t>
+            </w:r>
+            <w:r>
+              <w:rPr>
+                <w:rFonts w:ascii="Asap" w:hAnsi="Asap"/>
+                <w:sz w:val="28"/>
+                <w:szCs w:val="28"/>
+              </w:rPr>
               <w:t>Site Reliability Engineer</w:t>
             </w:r>
           </w:p>
@@ -284,19 +292,7 @@
               <w:rPr>
                 <w:rFonts w:ascii="Asap" w:hAnsi="Asap"/>
               </w:rPr>
-              <w:t>March</w:t>
-            </w:r>
-            <w:r>
-              <w:rPr>
-                <w:rFonts w:ascii="Asap" w:hAnsi="Asap"/>
-              </w:rPr>
-              <w:t xml:space="preserve"> </w:t>
-            </w:r>
-            <w:r>
-              <w:rPr>
-                <w:rFonts w:ascii="Asap" w:hAnsi="Asap"/>
-              </w:rPr>
-              <w:t>2020</w:t>
+              <w:t>March 2020</w:t>
             </w:r>
             <w:r>
               <w:rPr>
@@ -424,7 +420,25 @@
               <w:rPr>
                 <w:rFonts w:ascii="Asap" w:hAnsi="Asap"/>
               </w:rPr>
-              <w:t>Worked with product and leadership teams to build out the most appropriate service level objectives for the stage of our product.  Then worked with the engineering teams to implement changes in the code and our Kubernetes configuration to improve to meet the SLO's.</w:t>
+              <w:t>Improved the engineer experience by enhancing the Docker/Docker Compose development environment by making it more configurable and making better use of Make.</w:t>
+            </w:r>
+          </w:p>
+          <w:p>
+            <w:pPr>
+              <w:pStyle w:val="ListParagraph"/>
+              <w:numPr>
+                <w:ilvl w:val="0"/>
+                <w:numId w:val="1"/>
+              </w:numPr>
+              <w:rPr>
+                <w:rFonts w:ascii="Asap" w:hAnsi="Asap"/>
+              </w:rPr>
+            </w:pPr>
+            <w:r>
+              <w:rPr>
+                <w:rFonts w:ascii="Asap" w:hAnsi="Asap"/>
+              </w:rPr>
+              <w:t>Implemented new features and bug fixes at all levels of the development stack including Ruby on Rails, PostgreSQL, React and HTML/CSS.  This also included performance tuning of long running queries and N+1 queries that were pervasive throughout the system.</w:t>
             </w:r>
           </w:p>
           <w:p>
@@ -669,6 +683,7 @@
               <w:rPr>
                 <w:rFonts w:ascii="Asap" w:hAnsi="Asap"/>
               </w:rPr>
+              <w:lastRenderedPageBreak/>
               <w:t>Worked directly with our in-house UI/UX designer and other front-end developers to maintain, extend and develop our customer facing web application which is written in Ruby on Rails, JavaScript, React and Angular.js.</w:t>
             </w:r>
           </w:p>
@@ -1368,6 +1383,7 @@
               <w:rPr>
                 <w:rFonts w:ascii="Asap" w:hAnsi="Asap"/>
               </w:rPr>
+              <w:lastRenderedPageBreak/>
               <w:t xml:space="preserve">Developed and maintained one of the main </w:t>
             </w:r>
             <w:proofErr w:type="gramStart"/>
@@ -1428,7 +1444,6 @@
               <w:rPr>
                 <w:rFonts w:ascii="Asap" w:hAnsi="Asap"/>
               </w:rPr>
-              <w:lastRenderedPageBreak/>
               <w:t>Worked directly with the UI/UX designer to improve the overall experience of our daily digest page in an iterative manner ensure that the large amounts of data and actions were easily accomplished by our customers.</w:t>
             </w:r>
           </w:p>
@@ -1897,6 +1912,7 @@
               <w:rPr>
                 <w:rFonts w:ascii="Asap" w:hAnsi="Asap"/>
               </w:rPr>
+              <w:lastRenderedPageBreak/>
               <w:t xml:space="preserve">As a member of the operations team, I worked with the development teams to deploy applications on </w:t>
             </w:r>
             <w:proofErr w:type="spellStart"/>
@@ -1929,7 +1945,6 @@
               <w:rPr>
                 <w:rFonts w:ascii="Asap" w:hAnsi="Asap"/>
               </w:rPr>
-              <w:lastRenderedPageBreak/>
               <w:t xml:space="preserve">Maintained and enhanced internal applications that are used to run the business built with Ruby on Rails, ASP.Net MVC, SQL Server (various versions), PostgreSQL and </w:t>
             </w:r>
             <w:proofErr w:type="spellStart"/>
@@ -2582,6 +2597,7 @@
               <w:rPr>
                 <w:rFonts w:ascii="Asap" w:hAnsi="Asap"/>
               </w:rPr>
+              <w:lastRenderedPageBreak/>
               <w:t>Responsible for managing a team of six developers to customize the base Loan Origination Studio application to meet the needs of several clients using Microsoft .Net (VB.Net), ASP.Net, VB6, VBScript and Microsoft SQL Server 2000.</w:t>
             </w:r>
           </w:p>
@@ -2618,7 +2634,6 @@
               <w:rPr>
                 <w:rFonts w:ascii="Asap" w:hAnsi="Asap"/>
               </w:rPr>
-              <w:lastRenderedPageBreak/>
               <w:t>Maintain comprehensive project plans and staff to ensure all interrelated tasks are completed in a timely manner.</w:t>
             </w:r>
           </w:p>
@@ -3103,6 +3118,7 @@
                 <w:sz w:val="28"/>
                 <w:szCs w:val="28"/>
               </w:rPr>
+              <w:lastRenderedPageBreak/>
               <w:t>Oracle Database Administrator</w:t>
             </w:r>
           </w:p>
@@ -3234,7 +3250,6 @@
               <w:rPr>
                 <w:rFonts w:ascii="Asap" w:hAnsi="Asap"/>
               </w:rPr>
-              <w:lastRenderedPageBreak/>
               <w:t>Assisted enterprise database administration staff with database maintenance and administration tasks.</w:t>
             </w:r>
           </w:p>
@@ -3890,6 +3905,7 @@
                 <w:sz w:val="28"/>
                 <w:szCs w:val="28"/>
               </w:rPr>
+              <w:lastRenderedPageBreak/>
               <w:t>Associate Systems Engineer</w:t>
             </w:r>
           </w:p>
@@ -4040,7 +4056,6 @@
           <w:sz w:val="40"/>
           <w:szCs w:val="40"/>
         </w:rPr>
-        <w:lastRenderedPageBreak/>
         <w:t>Education</w:t>
       </w:r>
     </w:p>
@@ -5379,6 +5394,7 @@
   <w:style w:type="character" w:default="1" w:styleId="DefaultParagraphFont">
     <w:name w:val="Default Paragraph Font"/>
     <w:uiPriority w:val="1"/>
+    <w:semiHidden/>
     <w:unhideWhenUsed/>
   </w:style>
   <w:style w:type="table" w:default="1" w:styleId="TableNormal">

</xml_diff>

<commit_message>
Correct an end date
</commit_message>
<xml_diff>
--- a/public/downloads/Mark Starkman Resume 2021.docx
+++ b/public/downloads/Mark Starkman Resume 2021.docx
@@ -547,7 +547,13 @@
               <w:rPr>
                 <w:rFonts w:ascii="Asap" w:hAnsi="Asap"/>
               </w:rPr>
-              <w:t>March 2020</w:t>
+              <w:t>February</w:t>
+            </w:r>
+            <w:r>
+              <w:rPr>
+                <w:rFonts w:ascii="Asap" w:hAnsi="Asap"/>
+              </w:rPr>
+              <w:t xml:space="preserve"> 2020</w:t>
             </w:r>
           </w:p>
         </w:tc>

</xml_diff>

<commit_message>
Adjust title for FireHydrant
</commit_message>
<xml_diff>
--- a/public/downloads/Mark Starkman Resume 2021.docx
+++ b/public/downloads/Mark Starkman Resume 2021.docx
@@ -265,14 +265,6 @@
                 <w:sz w:val="28"/>
                 <w:szCs w:val="28"/>
               </w:rPr>
-              <w:t xml:space="preserve">Senior Software Engineer / </w:t>
-            </w:r>
-            <w:r>
-              <w:rPr>
-                <w:rFonts w:ascii="Asap" w:hAnsi="Asap"/>
-                <w:sz w:val="28"/>
-                <w:szCs w:val="28"/>
-              </w:rPr>
               <w:t>Site Reliability Engineer</w:t>
             </w:r>
           </w:p>
@@ -321,7 +313,6 @@
                 <w:i/>
               </w:rPr>
             </w:pPr>
-            <w:proofErr w:type="spellStart"/>
             <w:r>
               <w:rPr>
                 <w:rFonts w:ascii="Asap" w:hAnsi="Asap"/>
@@ -329,7 +320,6 @@
               </w:rPr>
               <w:t>FireHydrant</w:t>
             </w:r>
-            <w:proofErr w:type="spellEnd"/>
           </w:p>
         </w:tc>
         <w:tc>
@@ -376,21 +366,7 @@
               <w:rPr>
                 <w:rFonts w:ascii="Asap" w:hAnsi="Asap"/>
               </w:rPr>
-              <w:t xml:space="preserve">Helped to build the initial SRE practice at </w:t>
-            </w:r>
-            <w:proofErr w:type="spellStart"/>
-            <w:r>
-              <w:rPr>
-                <w:rFonts w:ascii="Asap" w:hAnsi="Asap"/>
-              </w:rPr>
-              <w:t>FireHydrant</w:t>
-            </w:r>
-            <w:proofErr w:type="spellEnd"/>
-            <w:r>
-              <w:rPr>
-                <w:rFonts w:ascii="Asap" w:hAnsi="Asap"/>
-              </w:rPr>
-              <w:t xml:space="preserve"> by building out observability within our main application which is built with Ruby on Rails and PostgreSQL.  We used Data</w:t>
+              <w:t>Helped to build the initial SRE practice at FireHydrant by building out observability within our main application which is built with Ruby on Rails and PostgreSQL.  We used Data</w:t>
             </w:r>
             <w:r>
               <w:rPr>
@@ -570,7 +546,6 @@
                 <w:i/>
               </w:rPr>
             </w:pPr>
-            <w:proofErr w:type="spellStart"/>
             <w:r>
               <w:rPr>
                 <w:rFonts w:ascii="Asap" w:hAnsi="Asap"/>
@@ -578,7 +553,6 @@
               </w:rPr>
               <w:t>SaneBox</w:t>
             </w:r>
-            <w:proofErr w:type="spellEnd"/>
           </w:p>
         </w:tc>
         <w:tc>
@@ -625,35 +599,7 @@
               <w:rPr>
                 <w:rFonts w:ascii="Asap" w:hAnsi="Asap"/>
               </w:rPr>
-              <w:t xml:space="preserve">Built an entire help docs CMS for our support team to create documents in markdown to be available to the public internet.  Ruby on Rails was used on the </w:t>
-            </w:r>
-            <w:proofErr w:type="gramStart"/>
-            <w:r>
-              <w:rPr>
-                <w:rFonts w:ascii="Asap" w:hAnsi="Asap"/>
-              </w:rPr>
-              <w:t>back-end</w:t>
-            </w:r>
-            <w:proofErr w:type="gramEnd"/>
-            <w:r>
-              <w:rPr>
-                <w:rFonts w:ascii="Asap" w:hAnsi="Asap"/>
-              </w:rPr>
-              <w:t xml:space="preserve">, </w:t>
-            </w:r>
-            <w:proofErr w:type="spellStart"/>
-            <w:r>
-              <w:rPr>
-                <w:rFonts w:ascii="Asap" w:hAnsi="Asap"/>
-              </w:rPr>
-              <w:t>Algolia</w:t>
-            </w:r>
-            <w:proofErr w:type="spellEnd"/>
-            <w:r>
-              <w:rPr>
-                <w:rFonts w:ascii="Asap" w:hAnsi="Asap"/>
-              </w:rPr>
-              <w:t xml:space="preserve"> was used for searching with vanilla JS to display the results.</w:t>
+              <w:t>Built an entire help docs CMS for our support team to create documents in markdown to be available to the public internet.  Ruby on Rails was used on the back-end, Algolia was used for searching with vanilla JS to display the results.</w:t>
             </w:r>
           </w:p>
           <w:p>
@@ -804,21 +750,12 @@
                 <w:i/>
               </w:rPr>
             </w:pPr>
-            <w:proofErr w:type="spellStart"/>
             <w:r>
               <w:rPr>
                 <w:rFonts w:ascii="Asap" w:hAnsi="Asap"/>
                 <w:i/>
               </w:rPr>
-              <w:t>Homepolish</w:t>
-            </w:r>
-            <w:proofErr w:type="spellEnd"/>
-            <w:r>
-              <w:rPr>
-                <w:rFonts w:ascii="Asap" w:hAnsi="Asap"/>
-                <w:i/>
-              </w:rPr>
-              <w:t>, Inc.</w:t>
+              <w:t>Homepolish, Inc.</w:t>
             </w:r>
           </w:p>
         </w:tc>
@@ -863,21 +800,7 @@
               <w:rPr>
                 <w:rFonts w:ascii="Asap" w:hAnsi="Asap"/>
               </w:rPr>
-              <w:t xml:space="preserve">Lead the front-end team to build a new front-end infrastructure that will be used for all of our client facing tools.  We built the application as a JavaScript React application that communicated with the </w:t>
-            </w:r>
-            <w:proofErr w:type="spellStart"/>
-            <w:r>
-              <w:rPr>
-                <w:rFonts w:ascii="Asap" w:hAnsi="Asap"/>
-              </w:rPr>
-              <w:t>GraphQL</w:t>
-            </w:r>
-            <w:proofErr w:type="spellEnd"/>
-            <w:r>
-              <w:rPr>
-                <w:rFonts w:ascii="Asap" w:hAnsi="Asap"/>
-              </w:rPr>
-              <w:t xml:space="preserve"> API back-end using Apollo Client tools and Redux.</w:t>
+              <w:t>Lead the front-end team to build a new front-end infrastructure that will be used for all of our client facing tools.  We built the application as a JavaScript React application that communicated with the GraphQL API back-end using Apollo Client tools and Redux.</w:t>
             </w:r>
           </w:p>
           <w:p>
@@ -926,49 +849,7 @@
               <w:rPr>
                 <w:rFonts w:ascii="Asap" w:hAnsi="Asap"/>
               </w:rPr>
-              <w:t xml:space="preserve"> party tools to allow for event tracking (Segment and </w:t>
-            </w:r>
-            <w:proofErr w:type="spellStart"/>
-            <w:r>
-              <w:rPr>
-                <w:rFonts w:ascii="Asap" w:hAnsi="Asap"/>
-              </w:rPr>
-              <w:t>Mixpanel</w:t>
-            </w:r>
-            <w:proofErr w:type="spellEnd"/>
-            <w:r>
-              <w:rPr>
-                <w:rFonts w:ascii="Asap" w:hAnsi="Asap"/>
-              </w:rPr>
-              <w:t>) and to externalize our email processing (</w:t>
-            </w:r>
-            <w:proofErr w:type="spellStart"/>
-            <w:r>
-              <w:rPr>
-                <w:rFonts w:ascii="Asap" w:hAnsi="Asap"/>
-              </w:rPr>
-              <w:t>Iterable</w:t>
-            </w:r>
-            <w:proofErr w:type="spellEnd"/>
-            <w:r>
-              <w:rPr>
-                <w:rFonts w:ascii="Asap" w:hAnsi="Asap"/>
-              </w:rPr>
-              <w:t xml:space="preserve">) to reduce the </w:t>
-            </w:r>
-            <w:proofErr w:type="gramStart"/>
-            <w:r>
-              <w:rPr>
-                <w:rFonts w:ascii="Asap" w:hAnsi="Asap"/>
-              </w:rPr>
-              <w:t>work load</w:t>
-            </w:r>
-            <w:proofErr w:type="gramEnd"/>
-            <w:r>
-              <w:rPr>
-                <w:rFonts w:ascii="Asap" w:hAnsi="Asap"/>
-              </w:rPr>
-              <w:t xml:space="preserve"> on the product engineering team so we could deliver proprietary business functionality in a </w:t>
+              <w:t xml:space="preserve"> party tools to allow for event tracking (Segment and Mixpanel) and to externalize our email processing (Iterable) to reduce the work load on the product engineering team so we could deliver proprietary business functionality in a </w:t>
             </w:r>
             <w:r>
               <w:rPr>
@@ -1119,21 +1000,12 @@
                 <w:i/>
               </w:rPr>
             </w:pPr>
-            <w:proofErr w:type="spellStart"/>
             <w:r>
               <w:rPr>
                 <w:rFonts w:ascii="Asap" w:hAnsi="Asap"/>
                 <w:i/>
               </w:rPr>
-              <w:t>Intellum</w:t>
-            </w:r>
-            <w:proofErr w:type="spellEnd"/>
-            <w:r>
-              <w:rPr>
-                <w:rFonts w:ascii="Asap" w:hAnsi="Asap"/>
-                <w:i/>
-              </w:rPr>
-              <w:t xml:space="preserve"> Inc.</w:t>
+              <w:t>Intellum Inc.</w:t>
             </w:r>
           </w:p>
         </w:tc>
@@ -1334,7 +1206,6 @@
                 <w:i/>
               </w:rPr>
             </w:pPr>
-            <w:proofErr w:type="spellStart"/>
             <w:r>
               <w:rPr>
                 <w:rFonts w:ascii="Asap" w:hAnsi="Asap"/>
@@ -1342,7 +1213,6 @@
               </w:rPr>
               <w:t>SaneBox</w:t>
             </w:r>
-            <w:proofErr w:type="spellEnd"/>
           </w:p>
         </w:tc>
         <w:tc>
@@ -1390,49 +1260,7 @@
                 <w:rFonts w:ascii="Asap" w:hAnsi="Asap"/>
               </w:rPr>
               <w:lastRenderedPageBreak/>
-              <w:t xml:space="preserve">Developed and maintained one of the main </w:t>
-            </w:r>
-            <w:proofErr w:type="gramStart"/>
-            <w:r>
-              <w:rPr>
-                <w:rFonts w:ascii="Asap" w:hAnsi="Asap"/>
-              </w:rPr>
-              <w:t>customer</w:t>
-            </w:r>
-            <w:proofErr w:type="gramEnd"/>
-            <w:r>
-              <w:rPr>
-                <w:rFonts w:ascii="Asap" w:hAnsi="Asap"/>
-              </w:rPr>
-              <w:t xml:space="preserve"> facing pages on the website to make it easier for our customers to process the emails that were sent to </w:t>
-            </w:r>
-            <w:proofErr w:type="spellStart"/>
-            <w:r>
-              <w:rPr>
-                <w:rFonts w:ascii="Asap" w:hAnsi="Asap"/>
-              </w:rPr>
-              <w:t>SaneBox</w:t>
-            </w:r>
-            <w:proofErr w:type="spellEnd"/>
-            <w:r>
-              <w:rPr>
-                <w:rFonts w:ascii="Asap" w:hAnsi="Asap"/>
-              </w:rPr>
-              <w:t xml:space="preserve"> folders throughout the day. To accomplish this, we used Angular.js, along with </w:t>
-            </w:r>
-            <w:proofErr w:type="spellStart"/>
-            <w:r>
-              <w:rPr>
-                <w:rFonts w:ascii="Asap" w:hAnsi="Asap"/>
-              </w:rPr>
-              <w:t>CoffeeScript</w:t>
-            </w:r>
-            <w:proofErr w:type="spellEnd"/>
-            <w:r>
-              <w:rPr>
-                <w:rFonts w:ascii="Asap" w:hAnsi="Asap"/>
-              </w:rPr>
-              <w:t xml:space="preserve"> and JavaScript for the front-end code and our current Ruby on Rails infrastructure as our API.</w:t>
+              <w:t>Developed and maintained one of the main customer facing pages on the website to make it easier for our customers to process the emails that were sent to SaneBox folders throughout the day. To accomplish this, we used Angular.js, along with CoffeeScript and JavaScript for the front-end code and our current Ruby on Rails infrastructure as our API.</w:t>
             </w:r>
           </w:p>
           <w:p>
@@ -1647,21 +1475,7 @@
               <w:rPr>
                 <w:rFonts w:ascii="Asap" w:hAnsi="Asap"/>
               </w:rPr>
-              <w:t xml:space="preserve">Developed and maintained a Ruby on Rails application that is used to provide insight into the analytics and tracking data that is stored in our data warehouse that would allow the senior management team to make data driven decisions about the company direction.  In order to keep the application responsive and flexible, we used Backbone.js with </w:t>
-            </w:r>
-            <w:proofErr w:type="spellStart"/>
-            <w:r>
-              <w:rPr>
-                <w:rFonts w:ascii="Asap" w:hAnsi="Asap"/>
-              </w:rPr>
-              <w:t>CoffeeScript</w:t>
-            </w:r>
-            <w:proofErr w:type="spellEnd"/>
-            <w:r>
-              <w:rPr>
-                <w:rFonts w:ascii="Asap" w:hAnsi="Asap"/>
-              </w:rPr>
-              <w:t xml:space="preserve"> for the client application.</w:t>
+              <w:t>Developed and maintained a Ruby on Rails application that is used to provide insight into the analytics and tracking data that is stored in our data warehouse that would allow the senior management team to make data driven decisions about the company direction.  In order to keep the application responsive and flexible, we used Backbone.js with CoffeeScript for the client application.</w:t>
             </w:r>
           </w:p>
           <w:p>
@@ -1840,49 +1654,7 @@
               <w:rPr>
                 <w:rFonts w:ascii="Asap" w:hAnsi="Asap"/>
               </w:rPr>
-              <w:t xml:space="preserve">Developed and maintained next generation of e-Learning tools utilizing Ruby on Rails, Backbone.js, </w:t>
-            </w:r>
-            <w:proofErr w:type="spellStart"/>
-            <w:r>
-              <w:rPr>
-                <w:rFonts w:ascii="Asap" w:hAnsi="Asap"/>
-              </w:rPr>
-              <w:t>CoffeeScript</w:t>
-            </w:r>
-            <w:proofErr w:type="spellEnd"/>
-            <w:r>
-              <w:rPr>
-                <w:rFonts w:ascii="Asap" w:hAnsi="Asap"/>
-              </w:rPr>
-              <w:t xml:space="preserve">, </w:t>
-            </w:r>
-            <w:proofErr w:type="spellStart"/>
-            <w:r>
-              <w:rPr>
-                <w:rFonts w:ascii="Asap" w:hAnsi="Asap"/>
-              </w:rPr>
-              <w:t>PostgeSQL</w:t>
-            </w:r>
-            <w:proofErr w:type="spellEnd"/>
-            <w:r>
-              <w:rPr>
-                <w:rFonts w:ascii="Asap" w:hAnsi="Asap"/>
-              </w:rPr>
-              <w:t xml:space="preserve"> and </w:t>
-            </w:r>
-            <w:proofErr w:type="spellStart"/>
-            <w:r>
-              <w:rPr>
-                <w:rFonts w:ascii="Asap" w:hAnsi="Asap"/>
-              </w:rPr>
-              <w:t>mongoDB</w:t>
-            </w:r>
-            <w:proofErr w:type="spellEnd"/>
-            <w:r>
-              <w:rPr>
-                <w:rFonts w:ascii="Asap" w:hAnsi="Asap"/>
-              </w:rPr>
-              <w:t xml:space="preserve"> to offer the current set of tools to a wider variety of customers by moving the desktop application functionality to web applications.</w:t>
+              <w:t>Developed and maintained next generation of e-Learning tools utilizing Ruby on Rails, Backbone.js, CoffeeScript, PostgeSQL and mongoDB to offer the current set of tools to a wider variety of customers by moving the desktop application functionality to web applications.</w:t>
             </w:r>
           </w:p>
           <w:p>
@@ -1919,53 +1691,25 @@
                 <w:rFonts w:ascii="Asap" w:hAnsi="Asap"/>
               </w:rPr>
               <w:lastRenderedPageBreak/>
-              <w:t xml:space="preserve">As a member of the operations team, I worked with the development teams to deploy applications on </w:t>
-            </w:r>
-            <w:proofErr w:type="spellStart"/>
-            <w:r>
-              <w:rPr>
-                <w:rFonts w:ascii="Asap" w:hAnsi="Asap"/>
-              </w:rPr>
-              <w:t>EngineYard</w:t>
-            </w:r>
-            <w:proofErr w:type="spellEnd"/>
-            <w:r>
-              <w:rPr>
-                <w:rFonts w:ascii="Asap" w:hAnsi="Asap"/>
-              </w:rPr>
-              <w:t>, Heroku, Amazon EC2 and Microsoft Azure to enable the development teams the flexibility to use the appropriate tooling and languages for the team and the product.</w:t>
-            </w:r>
-          </w:p>
-          <w:p>
-            <w:pPr>
-              <w:pStyle w:val="ListParagraph"/>
-              <w:numPr>
-                <w:ilvl w:val="0"/>
-                <w:numId w:val="1"/>
-              </w:numPr>
-              <w:rPr>
-                <w:rFonts w:ascii="Asap" w:hAnsi="Asap"/>
-              </w:rPr>
-            </w:pPr>
-            <w:r>
-              <w:rPr>
-                <w:rFonts w:ascii="Asap" w:hAnsi="Asap"/>
-              </w:rPr>
-              <w:t xml:space="preserve">Maintained and enhanced internal applications that are used to run the business built with Ruby on Rails, ASP.Net MVC, SQL Server (various versions), PostgreSQL and </w:t>
-            </w:r>
-            <w:proofErr w:type="spellStart"/>
-            <w:r>
-              <w:rPr>
-                <w:rFonts w:ascii="Asap" w:hAnsi="Asap"/>
-              </w:rPr>
-              <w:t>mongoDB</w:t>
-            </w:r>
-            <w:proofErr w:type="spellEnd"/>
-            <w:r>
-              <w:rPr>
-                <w:rFonts w:ascii="Asap" w:hAnsi="Asap"/>
-              </w:rPr>
-              <w:t>.</w:t>
+              <w:t>As a member of the operations team, I worked with the development teams to deploy applications on EngineYard, Heroku, Amazon EC2 and Microsoft Azure to enable the development teams the flexibility to use the appropriate tooling and languages for the team and the product.</w:t>
+            </w:r>
+          </w:p>
+          <w:p>
+            <w:pPr>
+              <w:pStyle w:val="ListParagraph"/>
+              <w:numPr>
+                <w:ilvl w:val="0"/>
+                <w:numId w:val="1"/>
+              </w:numPr>
+              <w:rPr>
+                <w:rFonts w:ascii="Asap" w:hAnsi="Asap"/>
+              </w:rPr>
+            </w:pPr>
+            <w:r>
+              <w:rPr>
+                <w:rFonts w:ascii="Asap" w:hAnsi="Asap"/>
+              </w:rPr>
+              <w:t>Maintained and enhanced internal applications that are used to run the business built with Ruby on Rails, ASP.Net MVC, SQL Server (various versions), PostgreSQL and mongoDB.</w:t>
             </w:r>
           </w:p>
         </w:tc>
@@ -2140,21 +1884,7 @@
               <w:rPr>
                 <w:rFonts w:ascii="Asap" w:hAnsi="Asap"/>
               </w:rPr>
-              <w:t xml:space="preserve">Design and implemented back-end architecture for a niche social networking site that migrated the data storage SQL Server to </w:t>
-            </w:r>
-            <w:proofErr w:type="spellStart"/>
-            <w:r>
-              <w:rPr>
-                <w:rFonts w:ascii="Asap" w:hAnsi="Asap"/>
-              </w:rPr>
-              <w:t>mongoDB</w:t>
-            </w:r>
-            <w:proofErr w:type="spellEnd"/>
-            <w:r>
-              <w:rPr>
-                <w:rFonts w:ascii="Asap" w:hAnsi="Asap"/>
-              </w:rPr>
-              <w:t xml:space="preserve"> to ensure performance and scalability in C#.</w:t>
+              <w:t>Design and implemented back-end architecture for a niche social networking site that migrated the data storage SQL Server to mongoDB to ensure performance and scalability in C#.</w:t>
             </w:r>
           </w:p>
           <w:p>
@@ -2190,53 +1920,25 @@
               <w:rPr>
                 <w:rFonts w:ascii="Asap" w:hAnsi="Asap"/>
               </w:rPr>
-              <w:t xml:space="preserve">Utilized ASP.Net MVC3, </w:t>
-            </w:r>
-            <w:proofErr w:type="spellStart"/>
-            <w:r>
-              <w:rPr>
-                <w:rFonts w:ascii="Asap" w:hAnsi="Asap"/>
-              </w:rPr>
-              <w:t>mongoDB</w:t>
-            </w:r>
-            <w:proofErr w:type="spellEnd"/>
-            <w:r>
-              <w:rPr>
-                <w:rFonts w:ascii="Asap" w:hAnsi="Asap"/>
-              </w:rPr>
-              <w:t xml:space="preserve"> and jQuery to implement the updated environmental management system that replaced the system that was written in ASP.Net Webforms.</w:t>
-            </w:r>
-          </w:p>
-          <w:p>
-            <w:pPr>
-              <w:pStyle w:val="ListParagraph"/>
-              <w:numPr>
-                <w:ilvl w:val="0"/>
-                <w:numId w:val="1"/>
-              </w:numPr>
-              <w:rPr>
-                <w:rFonts w:ascii="Asap" w:hAnsi="Asap"/>
-              </w:rPr>
-            </w:pPr>
-            <w:r>
-              <w:rPr>
-                <w:rFonts w:ascii="Asap" w:hAnsi="Asap"/>
-              </w:rPr>
-              <w:t xml:space="preserve">Maintained a </w:t>
-            </w:r>
-            <w:proofErr w:type="gramStart"/>
-            <w:r>
-              <w:rPr>
-                <w:rFonts w:ascii="Asap" w:hAnsi="Asap"/>
-              </w:rPr>
-              <w:t>controls</w:t>
-            </w:r>
-            <w:proofErr w:type="gramEnd"/>
-            <w:r>
-              <w:rPr>
-                <w:rFonts w:ascii="Asap" w:hAnsi="Asap"/>
-              </w:rPr>
-              <w:t xml:space="preserve"> reporting system that was written utilizing XSLT 1.0 and SQL Server 2008 R2 T-SQL.</w:t>
+              <w:t>Utilized ASP.Net MVC3, mongoDB and jQuery to implement the updated environmental management system that replaced the system that was written in ASP.Net Webforms.</w:t>
+            </w:r>
+          </w:p>
+          <w:p>
+            <w:pPr>
+              <w:pStyle w:val="ListParagraph"/>
+              <w:numPr>
+                <w:ilvl w:val="0"/>
+                <w:numId w:val="1"/>
+              </w:numPr>
+              <w:rPr>
+                <w:rFonts w:ascii="Asap" w:hAnsi="Asap"/>
+              </w:rPr>
+            </w:pPr>
+            <w:r>
+              <w:rPr>
+                <w:rFonts w:ascii="Asap" w:hAnsi="Asap"/>
+              </w:rPr>
+              <w:t>Maintained a controls reporting system that was written utilizing XSLT 1.0 and SQL Server 2008 R2 T-SQL.</w:t>
             </w:r>
           </w:p>
         </w:tc>
@@ -2326,21 +2028,12 @@
                 <w:i/>
               </w:rPr>
             </w:pPr>
-            <w:proofErr w:type="spellStart"/>
             <w:r>
               <w:rPr>
                 <w:rFonts w:ascii="Asap" w:hAnsi="Asap"/>
                 <w:i/>
               </w:rPr>
-              <w:t>Activant</w:t>
-            </w:r>
-            <w:proofErr w:type="spellEnd"/>
-            <w:r>
-              <w:rPr>
-                <w:rFonts w:ascii="Asap" w:hAnsi="Asap"/>
-                <w:i/>
-              </w:rPr>
-              <w:t xml:space="preserve"> Solutions</w:t>
+              <w:t>Activant Solutions</w:t>
             </w:r>
           </w:p>
         </w:tc>
@@ -3632,21 +3325,7 @@
               <w:rPr>
                 <w:rFonts w:ascii="Asap" w:hAnsi="Asap"/>
               </w:rPr>
-              <w:t xml:space="preserve">Responsible for all SQL Server and </w:t>
-            </w:r>
-            <w:proofErr w:type="spellStart"/>
-            <w:r>
-              <w:rPr>
-                <w:rFonts w:ascii="Asap" w:hAnsi="Asap"/>
-              </w:rPr>
-              <w:t>RedBrick</w:t>
-            </w:r>
-            <w:proofErr w:type="spellEnd"/>
-            <w:r>
-              <w:rPr>
-                <w:rFonts w:ascii="Asap" w:hAnsi="Asap"/>
-              </w:rPr>
-              <w:t xml:space="preserve"> RDBMS software installation and upgrades.</w:t>
+              <w:t>Responsible for all SQL Server and RedBrick RDBMS software installation and upgrades.</w:t>
             </w:r>
           </w:p>
           <w:p>
@@ -3807,21 +3486,7 @@
               <w:rPr>
                 <w:rFonts w:ascii="Asap" w:hAnsi="Asap"/>
               </w:rPr>
-              <w:t xml:space="preserve">Designed, developed and tested </w:t>
-            </w:r>
-            <w:proofErr w:type="gramStart"/>
-            <w:r>
-              <w:rPr>
-                <w:rFonts w:ascii="Asap" w:hAnsi="Asap"/>
-              </w:rPr>
-              <w:t>server based</w:t>
-            </w:r>
-            <w:proofErr w:type="gramEnd"/>
-            <w:r>
-              <w:rPr>
-                <w:rFonts w:ascii="Asap" w:hAnsi="Asap"/>
-              </w:rPr>
-              <w:t xml:space="preserve"> software to support the proprietary sales force automation tool.</w:t>
+              <w:t>Designed, developed and tested server based software to support the proprietary sales force automation tool.</w:t>
             </w:r>
           </w:p>
           <w:p>
@@ -4019,21 +3684,7 @@
               <w:rPr>
                 <w:rFonts w:ascii="Asap" w:hAnsi="Asap"/>
               </w:rPr>
-              <w:t xml:space="preserve">Used Microsoft Visual C++ to simulate a </w:t>
-            </w:r>
-            <w:proofErr w:type="gramStart"/>
-            <w:r>
-              <w:rPr>
-                <w:rFonts w:ascii="Asap" w:hAnsi="Asap"/>
-              </w:rPr>
-              <w:t>satellite based</w:t>
-            </w:r>
-            <w:proofErr w:type="gramEnd"/>
-            <w:r>
-              <w:rPr>
-                <w:rFonts w:ascii="Asap" w:hAnsi="Asap"/>
-              </w:rPr>
-              <w:t xml:space="preserve"> network.</w:t>
+              <w:t>Used Microsoft Visual C++ to simulate a satellite based network.</w:t>
             </w:r>
           </w:p>
         </w:tc>
@@ -4246,19 +3897,8 @@
         <w:sz w:val="44"/>
         <w:szCs w:val="44"/>
       </w:rPr>
-      <w:t xml:space="preserve">Mark </w:t>
+      <w:t>Mark Starkman</w:t>
     </w:r>
-    <w:proofErr w:type="spellStart"/>
-    <w:r>
-      <w:rPr>
-        <w:rFonts w:ascii="Asap" w:hAnsi="Asap"/>
-        <w:b/>
-        <w:sz w:val="44"/>
-        <w:szCs w:val="44"/>
-      </w:rPr>
-      <w:t>Starkman</w:t>
-    </w:r>
-    <w:proofErr w:type="spellEnd"/>
   </w:p>
   <w:tbl>
     <w:tblPr>

</xml_diff>

<commit_message>
Add some missing words
</commit_message>
<xml_diff>
--- a/public/downloads/Mark Starkman Resume 2021.docx
+++ b/public/downloads/Mark Starkman Resume 2021.docx
@@ -237,7 +237,7 @@
       </w:tr>
       <w:tr>
         <w:trPr>
-          <w:trHeight w:val="243"/>
+          <w:trHeight w:val="657"/>
         </w:trPr>
         <w:tc>
           <w:tcPr>
@@ -265,7 +265,31 @@
               <w:rPr>
                 <w:rFonts w:ascii="Asap" w:hAnsi="Asap"/>
               </w:rPr>
-              <w:t xml:space="preserve">that are used to deploy the application AWS Elastic Beanstalk.  This was done </w:t>
+              <w:t xml:space="preserve">that are used to deploy </w:t>
+            </w:r>
+            <w:r>
+              <w:rPr>
+                <w:rFonts w:ascii="Asap" w:hAnsi="Asap"/>
+              </w:rPr>
+              <w:t>our</w:t>
+            </w:r>
+            <w:r>
+              <w:rPr>
+                <w:rFonts w:ascii="Asap" w:hAnsi="Asap"/>
+              </w:rPr>
+              <w:t xml:space="preserve"> application</w:t>
+            </w:r>
+            <w:r>
+              <w:rPr>
+                <w:rFonts w:ascii="Asap" w:hAnsi="Asap"/>
+              </w:rPr>
+              <w:t xml:space="preserve"> to</w:t>
+            </w:r>
+            <w:r>
+              <w:rPr>
+                <w:rFonts w:ascii="Asap" w:hAnsi="Asap"/>
+              </w:rPr>
+              <w:t xml:space="preserve"> AWS Elastic Beanstalk.  This was done </w:t>
             </w:r>
             <w:r>
               <w:rPr>

</xml_diff>